<commit_message>
Update documetation of vesion 1.1, going to record a demo video for this version
</commit_message>
<xml_diff>
--- a/Documentation/v 1.1/RssFeedReader Demo.docx
+++ b/Documentation/v 1.1/RssFeedReader Demo.docx
@@ -62,8 +62,6 @@
         </w:rPr>
         <w:t xml:space="preserve"> Version 1.1</w:t>
       </w:r>
-      <w:bookmarkStart w:id="0" w:name="_GoBack"/>
-      <w:bookmarkEnd w:id="0"/>
     </w:p>
     <w:p>
       <w:pPr>
@@ -145,7 +143,7 @@
           <w:sz w:val="28"/>
           <w:szCs w:val="28"/>
         </w:rPr>
-        <w:t xml:space="preserve"> the zip file.</w:t>
+        <w:t xml:space="preserve"> the zip file and open the application.</w:t>
       </w:r>
     </w:p>
     <w:p>
@@ -223,58 +221,56 @@
           <w:sz w:val="28"/>
           <w:szCs w:val="28"/>
         </w:rPr>
-        <w:t xml:space="preserve">I going register </w:t>
-      </w:r>
-      <w:r>
-        <w:rPr>
-          <w:sz w:val="28"/>
-          <w:szCs w:val="28"/>
-        </w:rPr>
-        <w:t xml:space="preserve">a </w:t>
-      </w:r>
-      <w:r>
-        <w:rPr>
-          <w:sz w:val="28"/>
-          <w:szCs w:val="28"/>
-        </w:rPr>
-        <w:t xml:space="preserve">RSS URL </w:t>
-      </w:r>
-      <w:r>
-        <w:rPr>
-          <w:sz w:val="28"/>
-          <w:szCs w:val="28"/>
-        </w:rPr>
-        <w:t xml:space="preserve"> </w:t>
-      </w:r>
-      <w:r>
-        <w:rPr>
-          <w:sz w:val="28"/>
-          <w:szCs w:val="28"/>
-        </w:rPr>
-        <w:t xml:space="preserve">for </w:t>
-      </w:r>
-      <w:r>
-        <w:rPr>
-          <w:b/>
-          <w:sz w:val="28"/>
-          <w:szCs w:val="28"/>
-        </w:rPr>
-        <w:t>subscribe</w:t>
-      </w:r>
-      <w:r>
-        <w:rPr>
-          <w:sz w:val="28"/>
-          <w:szCs w:val="28"/>
-        </w:rPr>
-        <w:t xml:space="preserve"> </w:t>
-      </w:r>
-      <w:r>
-        <w:rPr>
-          <w:b/>
-          <w:sz w:val="28"/>
-          <w:szCs w:val="28"/>
-        </w:rPr>
-        <w:t>news</w:t>
+        <w:t xml:space="preserve">You can set </w:t>
+      </w:r>
+      <w:r>
+        <w:rPr>
+          <w:b/>
+          <w:sz w:val="28"/>
+          <w:szCs w:val="28"/>
+        </w:rPr>
+        <w:t>How many days</w:t>
+      </w:r>
+      <w:r>
+        <w:rPr>
+          <w:sz w:val="28"/>
+          <w:szCs w:val="28"/>
+        </w:rPr>
+        <w:t xml:space="preserve"> of recent news you would like subscribe, </w:t>
+      </w:r>
+    </w:p>
+    <w:p>
+      <w:pPr>
+        <w:pStyle w:val="ListParagraph"/>
+        <w:rPr>
+          <w:sz w:val="28"/>
+          <w:szCs w:val="28"/>
+        </w:rPr>
+      </w:pPr>
+      <w:r>
+        <w:rPr>
+          <w:sz w:val="28"/>
+          <w:szCs w:val="28"/>
+        </w:rPr>
+        <w:t>If you set 3, the recent 3 days news will be subscribed.</w:t>
+      </w:r>
+    </w:p>
+    <w:p>
+      <w:pPr>
+        <w:pStyle w:val="ListParagraph"/>
+        <w:rPr>
+          <w:i/>
+          <w:sz w:val="28"/>
+          <w:szCs w:val="28"/>
+        </w:rPr>
+      </w:pPr>
+      <w:r>
+        <w:rPr>
+          <w:i/>
+          <w:sz w:val="28"/>
+          <w:szCs w:val="28"/>
+        </w:rPr>
+        <w:t>(All the expired news will be deleted by software)</w:t>
       </w:r>
     </w:p>
     <w:p>
@@ -294,15 +290,37 @@
           <w:sz w:val="28"/>
           <w:szCs w:val="28"/>
         </w:rPr>
-        <w:t xml:space="preserve">The registration will done </w:t>
-      </w:r>
-      <w:r>
-        <w:rPr>
-          <w:b/>
-          <w:sz w:val="28"/>
-          <w:szCs w:val="28"/>
-        </w:rPr>
-        <w:t>after I close</w:t>
+        <w:t xml:space="preserve">You can set your screen </w:t>
+      </w:r>
+      <w:r>
+        <w:rPr>
+          <w:b/>
+          <w:sz w:val="28"/>
+          <w:szCs w:val="28"/>
+        </w:rPr>
+        <w:t>refresh period</w:t>
+      </w:r>
+      <w:r>
+        <w:rPr>
+          <w:sz w:val="28"/>
+          <w:szCs w:val="28"/>
+        </w:rPr>
+        <w:t xml:space="preserve">, if you set 10 second, this application </w:t>
+      </w:r>
+      <w:r>
+        <w:rPr>
+          <w:sz w:val="28"/>
+          <w:szCs w:val="28"/>
+        </w:rPr>
+        <w:t xml:space="preserve">will </w:t>
+      </w:r>
+      <w:r>
+        <w:rPr>
+          <w:b/>
+          <w:sz w:val="28"/>
+          <w:szCs w:val="28"/>
+        </w:rPr>
+        <w:t>update your subscription</w:t>
       </w:r>
       <w:r>
         <w:rPr>
@@ -313,11 +331,10 @@
       </w:r>
       <w:r>
         <w:rPr>
-          <w:b/>
-          <w:sz w:val="28"/>
-          <w:szCs w:val="28"/>
-        </w:rPr>
-        <w:t>this form</w:t>
+          <w:sz w:val="28"/>
+          <w:szCs w:val="28"/>
+        </w:rPr>
+        <w:t>every 10 second.</w:t>
       </w:r>
     </w:p>
     <w:p>
@@ -337,14 +354,58 @@
           <w:sz w:val="28"/>
           <w:szCs w:val="28"/>
         </w:rPr>
-        <w:t>A moment later</w:t>
-      </w:r>
-      <w:r>
-        <w:rPr>
-          <w:sz w:val="28"/>
-          <w:szCs w:val="28"/>
-        </w:rPr>
-        <w:t>, the news should be downloaded.</w:t>
+        <w:t xml:space="preserve">I going register </w:t>
+      </w:r>
+      <w:r>
+        <w:rPr>
+          <w:sz w:val="28"/>
+          <w:szCs w:val="28"/>
+        </w:rPr>
+        <w:t xml:space="preserve">a </w:t>
+      </w:r>
+      <w:r>
+        <w:rPr>
+          <w:sz w:val="28"/>
+          <w:szCs w:val="28"/>
+        </w:rPr>
+        <w:t xml:space="preserve">RSS URL </w:t>
+      </w:r>
+      <w:r>
+        <w:rPr>
+          <w:sz w:val="28"/>
+          <w:szCs w:val="28"/>
+        </w:rPr>
+        <w:t xml:space="preserve"> </w:t>
+      </w:r>
+      <w:r>
+        <w:rPr>
+          <w:sz w:val="28"/>
+          <w:szCs w:val="28"/>
+        </w:rPr>
+        <w:t xml:space="preserve">for </w:t>
+      </w:r>
+      <w:r>
+        <w:rPr>
+          <w:b/>
+          <w:sz w:val="28"/>
+          <w:szCs w:val="28"/>
+        </w:rPr>
+        <w:t>subscribe</w:t>
+      </w:r>
+      <w:r>
+        <w:rPr>
+          <w:sz w:val="28"/>
+          <w:szCs w:val="28"/>
+        </w:rPr>
+        <w:t xml:space="preserve"> </w:t>
+      </w:r>
+      <w:r>
+        <w:rPr>
+          <w:b/>
+          <w:sz w:val="28"/>
+          <w:szCs w:val="28"/>
+        </w:rPr>
+        <w:t>news</w:t>
       </w:r>
     </w:p>
     <w:p>
@@ -364,22 +425,59 @@
           <w:sz w:val="28"/>
           <w:szCs w:val="28"/>
         </w:rPr>
-        <w:t xml:space="preserve">The news will store </w:t>
-      </w:r>
-      <w:r>
-        <w:rPr>
-          <w:b/>
-          <w:sz w:val="28"/>
-          <w:szCs w:val="28"/>
-        </w:rPr>
-        <w:t>offline</w:t>
-      </w:r>
-      <w:r>
-        <w:rPr>
-          <w:sz w:val="28"/>
-          <w:szCs w:val="28"/>
-        </w:rPr>
-        <w:t>, close this application and open it again</w:t>
+        <w:t xml:space="preserve">The registration will done </w:t>
+      </w:r>
+      <w:r>
+        <w:rPr>
+          <w:b/>
+          <w:sz w:val="28"/>
+          <w:szCs w:val="28"/>
+        </w:rPr>
+        <w:t>after I close</w:t>
+      </w:r>
+      <w:r>
+        <w:rPr>
+          <w:sz w:val="28"/>
+          <w:szCs w:val="28"/>
+        </w:rPr>
+        <w:t xml:space="preserve"> </w:t>
+      </w:r>
+      <w:r>
+        <w:rPr>
+          <w:b/>
+          <w:sz w:val="28"/>
+          <w:szCs w:val="28"/>
+        </w:rPr>
+        <w:t>this form</w:t>
+      </w:r>
+      <w:r>
+        <w:rPr>
+          <w:b/>
+          <w:sz w:val="28"/>
+          <w:szCs w:val="28"/>
+        </w:rPr>
+        <w:t xml:space="preserve">, </w:t>
+      </w:r>
+      <w:r>
+        <w:rPr>
+          <w:sz w:val="28"/>
+          <w:szCs w:val="28"/>
+        </w:rPr>
+        <w:t>a</w:t>
+      </w:r>
+      <w:r>
+        <w:rPr>
+          <w:sz w:val="28"/>
+          <w:szCs w:val="28"/>
+        </w:rPr>
+        <w:t xml:space="preserve"> moment later</w:t>
+      </w:r>
+      <w:r>
+        <w:rPr>
+          <w:sz w:val="28"/>
+          <w:szCs w:val="28"/>
+        </w:rPr>
+        <w:t>, the news should be downloaded.</w:t>
       </w:r>
     </w:p>
     <w:p>
@@ -399,7 +497,22 @@
           <w:sz w:val="28"/>
           <w:szCs w:val="28"/>
         </w:rPr>
-        <w:t>Register more URL</w:t>
+        <w:t xml:space="preserve">You can click the </w:t>
+      </w:r>
+      <w:r>
+        <w:rPr>
+          <w:b/>
+          <w:sz w:val="28"/>
+          <w:szCs w:val="28"/>
+        </w:rPr>
+        <w:t>news’s link</w:t>
+      </w:r>
+      <w:r>
+        <w:rPr>
+          <w:sz w:val="28"/>
+          <w:szCs w:val="28"/>
+        </w:rPr>
+        <w:t xml:space="preserve"> for view its full story.</w:t>
       </w:r>
     </w:p>
     <w:p>
@@ -419,29 +532,44 @@
           <w:sz w:val="28"/>
           <w:szCs w:val="28"/>
         </w:rPr>
-        <w:t xml:space="preserve">You can </w:t>
-      </w:r>
-      <w:r>
-        <w:rPr>
-          <w:b/>
-          <w:sz w:val="28"/>
-          <w:szCs w:val="28"/>
-        </w:rPr>
-        <w:t>remove</w:t>
-      </w:r>
-      <w:r>
-        <w:rPr>
-          <w:sz w:val="28"/>
-          <w:szCs w:val="28"/>
-        </w:rPr>
-        <w:t xml:space="preserve"> the URL </w:t>
-      </w:r>
-      <w:r>
-        <w:rPr>
-          <w:sz w:val="28"/>
-          <w:szCs w:val="28"/>
-        </w:rPr>
-        <w:t>like this for unsubscribe the news</w:t>
+        <w:t xml:space="preserve">The news will store </w:t>
+      </w:r>
+      <w:r>
+        <w:rPr>
+          <w:b/>
+          <w:sz w:val="28"/>
+          <w:szCs w:val="28"/>
+        </w:rPr>
+        <w:t>offline</w:t>
+      </w:r>
+      <w:r>
+        <w:rPr>
+          <w:sz w:val="28"/>
+          <w:szCs w:val="28"/>
+        </w:rPr>
+        <w:t xml:space="preserve">, </w:t>
+      </w:r>
+      <w:r>
+        <w:rPr>
+          <w:sz w:val="28"/>
+          <w:szCs w:val="28"/>
+        </w:rPr>
+        <w:t xml:space="preserve">after I restart this application, all my news and settings are </w:t>
+      </w:r>
+      <w:r>
+        <w:rPr>
+          <w:b/>
+          <w:sz w:val="28"/>
+          <w:szCs w:val="28"/>
+        </w:rPr>
+        <w:t>saved</w:t>
+      </w:r>
+      <w:r>
+        <w:rPr>
+          <w:sz w:val="28"/>
+          <w:szCs w:val="28"/>
+        </w:rPr>
+        <w:t>.</w:t>
       </w:r>
     </w:p>
     <w:p>
@@ -461,52 +589,14 @@
           <w:sz w:val="28"/>
           <w:szCs w:val="28"/>
         </w:rPr>
-        <w:t xml:space="preserve">This allow you set the your </w:t>
-      </w:r>
-      <w:r>
-        <w:rPr>
-          <w:b/>
-          <w:sz w:val="28"/>
-          <w:szCs w:val="28"/>
-        </w:rPr>
-        <w:t>News Expire Day Frame</w:t>
-      </w:r>
-      <w:r>
-        <w:rPr>
-          <w:sz w:val="28"/>
-          <w:szCs w:val="28"/>
-        </w:rPr>
-        <w:t xml:space="preserve">, the default value is </w:t>
-      </w:r>
-      <w:r>
-        <w:rPr>
-          <w:b/>
-          <w:sz w:val="28"/>
-          <w:szCs w:val="28"/>
-        </w:rPr>
-        <w:t>3 days</w:t>
-      </w:r>
-      <w:r>
-        <w:rPr>
-          <w:sz w:val="28"/>
-          <w:szCs w:val="28"/>
-        </w:rPr>
-        <w:t xml:space="preserve">, so this application will download and keep the news if the publish date is </w:t>
-      </w:r>
-      <w:r>
-        <w:rPr>
-          <w:b/>
-          <w:sz w:val="28"/>
-          <w:szCs w:val="28"/>
-        </w:rPr>
-        <w:t>within 3 days</w:t>
-      </w:r>
-      <w:r>
-        <w:rPr>
-          <w:sz w:val="28"/>
-          <w:szCs w:val="28"/>
-        </w:rPr>
-        <w:t>.</w:t>
+        <w:t>Let’s r</w:t>
+      </w:r>
+      <w:r>
+        <w:rPr>
+          <w:sz w:val="28"/>
+          <w:szCs w:val="28"/>
+        </w:rPr>
+        <w:t>egister more URL</w:t>
       </w:r>
     </w:p>
     <w:p>
@@ -526,7 +616,29 @@
           <w:sz w:val="28"/>
           <w:szCs w:val="28"/>
         </w:rPr>
-        <w:t>I going change to 1 days</w:t>
+        <w:t xml:space="preserve">You can </w:t>
+      </w:r>
+      <w:r>
+        <w:rPr>
+          <w:b/>
+          <w:sz w:val="28"/>
+          <w:szCs w:val="28"/>
+        </w:rPr>
+        <w:t>remove</w:t>
+      </w:r>
+      <w:r>
+        <w:rPr>
+          <w:sz w:val="28"/>
+          <w:szCs w:val="28"/>
+        </w:rPr>
+        <w:t xml:space="preserve"> the URL </w:t>
+      </w:r>
+      <w:r>
+        <w:rPr>
+          <w:sz w:val="28"/>
+          <w:szCs w:val="28"/>
+        </w:rPr>
+        <w:t>like this for unsubscribe the news</w:t>
       </w:r>
     </w:p>
     <w:p>
@@ -546,52 +658,30 @@
           <w:sz w:val="28"/>
           <w:szCs w:val="28"/>
         </w:rPr>
-        <w:t xml:space="preserve"> All the news </w:t>
-      </w:r>
-      <w:r>
-        <w:rPr>
-          <w:b/>
-          <w:sz w:val="28"/>
-          <w:szCs w:val="28"/>
-        </w:rPr>
-        <w:t>without 1 days</w:t>
-      </w:r>
-      <w:r>
-        <w:rPr>
-          <w:sz w:val="28"/>
-          <w:szCs w:val="28"/>
-        </w:rPr>
-        <w:t xml:space="preserve"> will not be keep and download, only </w:t>
-      </w:r>
-      <w:r>
-        <w:rPr>
-          <w:b/>
-          <w:sz w:val="28"/>
-          <w:szCs w:val="28"/>
-        </w:rPr>
-        <w:t>today</w:t>
-      </w:r>
-      <w:r>
-        <w:rPr>
-          <w:sz w:val="28"/>
-          <w:szCs w:val="28"/>
-        </w:rPr>
-        <w:t xml:space="preserve"> and </w:t>
-      </w:r>
-      <w:r>
-        <w:rPr>
-          <w:b/>
-          <w:sz w:val="28"/>
-          <w:szCs w:val="28"/>
-        </w:rPr>
-        <w:t>yesterday</w:t>
-      </w:r>
-      <w:r>
-        <w:rPr>
-          <w:sz w:val="28"/>
-          <w:szCs w:val="28"/>
-        </w:rPr>
-        <w:t xml:space="preserve"> news will keep</w:t>
+        <w:t xml:space="preserve">So far this is end of demo, any question welcome to raise an </w:t>
+      </w:r>
+      <w:r>
+        <w:rPr>
+          <w:b/>
+          <w:sz w:val="28"/>
+          <w:szCs w:val="28"/>
+        </w:rPr>
+        <w:t>issue</w:t>
+      </w:r>
+      <w:r>
+        <w:rPr>
+          <w:b/>
+          <w:sz w:val="28"/>
+          <w:szCs w:val="28"/>
+        </w:rPr>
+        <w:t xml:space="preserve"> </w:t>
+      </w:r>
+      <w:r>
+        <w:rPr>
+          <w:sz w:val="28"/>
+          <w:szCs w:val="28"/>
+        </w:rPr>
+        <w:t>on my repo.</w:t>
       </w:r>
     </w:p>
     <w:p>
@@ -602,74 +692,39 @@
           <w:numId w:val="1"/>
         </w:numPr>
         <w:rPr>
-          <w:sz w:val="28"/>
-          <w:szCs w:val="28"/>
-        </w:rPr>
-      </w:pPr>
-      <w:r>
-        <w:rPr>
-          <w:sz w:val="28"/>
-          <w:szCs w:val="28"/>
-        </w:rPr>
-        <w:t xml:space="preserve"> The setting is </w:t>
-      </w:r>
-      <w:r>
-        <w:rPr>
-          <w:b/>
-          <w:sz w:val="28"/>
-          <w:szCs w:val="28"/>
-        </w:rPr>
-        <w:t>keep</w:t>
-      </w:r>
-      <w:r>
-        <w:rPr>
-          <w:sz w:val="28"/>
-          <w:szCs w:val="28"/>
-        </w:rPr>
-        <w:t xml:space="preserve"> after you </w:t>
-      </w:r>
-      <w:r>
-        <w:rPr>
-          <w:b/>
-          <w:sz w:val="28"/>
-          <w:szCs w:val="28"/>
-        </w:rPr>
-        <w:t>restart</w:t>
-      </w:r>
-      <w:r>
-        <w:rPr>
-          <w:sz w:val="28"/>
-          <w:szCs w:val="28"/>
-        </w:rPr>
-        <w:t xml:space="preserve"> this app.</w:t>
-      </w:r>
-    </w:p>
-    <w:p>
-      <w:pPr>
-        <w:pStyle w:val="ListParagraph"/>
-        <w:numPr>
-          <w:ilvl w:val="0"/>
-          <w:numId w:val="1"/>
-        </w:numPr>
-        <w:rPr>
-          <w:sz w:val="28"/>
-          <w:szCs w:val="28"/>
-        </w:rPr>
-      </w:pPr>
-      <w:r>
-        <w:rPr>
-          <w:sz w:val="28"/>
-          <w:szCs w:val="28"/>
-        </w:rPr>
-        <w:t xml:space="preserve"> So far this is end of demo, any question welcome to raise an </w:t>
-      </w:r>
-      <w:r>
-        <w:rPr>
-          <w:b/>
-          <w:sz w:val="28"/>
-          <w:szCs w:val="28"/>
-        </w:rPr>
-        <w:t>issue</w:t>
+          <w:b/>
+          <w:sz w:val="28"/>
+          <w:szCs w:val="28"/>
+        </w:rPr>
+      </w:pPr>
+      <w:r>
+        <w:rPr>
+          <w:sz w:val="28"/>
+          <w:szCs w:val="28"/>
+        </w:rPr>
+        <w:t xml:space="preserve"> Thanks for </w:t>
+      </w:r>
+      <w:r>
+        <w:rPr>
+          <w:sz w:val="28"/>
+          <w:szCs w:val="28"/>
+        </w:rPr>
+        <w:t>watching,</w:t>
+      </w:r>
+      <w:r>
+        <w:rPr>
+          <w:sz w:val="28"/>
+          <w:szCs w:val="28"/>
+        </w:rPr>
+        <w:t xml:space="preserve"> this project is welcome anyone to </w:t>
+      </w:r>
+      <w:r>
+        <w:rPr>
+          <w:b/>
+          <w:sz w:val="28"/>
+          <w:szCs w:val="28"/>
+        </w:rPr>
+        <w:t>copy,</w:t>
       </w:r>
       <w:r>
         <w:rPr>
@@ -679,48 +734,6 @@
         </w:rPr>
         <w:t xml:space="preserve"> </w:t>
       </w:r>
-      <w:r>
-        <w:rPr>
-          <w:sz w:val="28"/>
-          <w:szCs w:val="28"/>
-        </w:rPr>
-        <w:t>on my repo.</w:t>
-      </w:r>
-    </w:p>
-    <w:p>
-      <w:pPr>
-        <w:pStyle w:val="ListParagraph"/>
-        <w:numPr>
-          <w:ilvl w:val="0"/>
-          <w:numId w:val="1"/>
-        </w:numPr>
-        <w:rPr>
-          <w:b/>
-          <w:sz w:val="28"/>
-          <w:szCs w:val="28"/>
-        </w:rPr>
-      </w:pPr>
-      <w:r>
-        <w:rPr>
-          <w:sz w:val="28"/>
-          <w:szCs w:val="28"/>
-        </w:rPr>
-        <w:t xml:space="preserve"> Thanks for </w:t>
-      </w:r>
-      <w:r>
-        <w:rPr>
-          <w:sz w:val="28"/>
-          <w:szCs w:val="28"/>
-        </w:rPr>
-        <w:t>watching,</w:t>
-      </w:r>
-      <w:r>
-        <w:rPr>
-          <w:sz w:val="28"/>
-          <w:szCs w:val="28"/>
-        </w:rPr>
-        <w:t xml:space="preserve"> this project is welcome anyone to </w:t>
-      </w:r>
       <w:proofErr w:type="gramStart"/>
       <w:r>
         <w:rPr>
@@ -728,15 +741,25 @@
           <w:sz w:val="28"/>
           <w:szCs w:val="28"/>
         </w:rPr>
-        <w:t xml:space="preserve">copy </w:t>
-      </w:r>
-      <w:r>
-        <w:rPr>
-          <w:b/>
-          <w:sz w:val="28"/>
-          <w:szCs w:val="28"/>
-        </w:rPr>
-        <w:t>,</w:t>
+        <w:t xml:space="preserve">modify </w:t>
+      </w:r>
+      <w:r>
+        <w:rPr>
+          <w:b/>
+          <w:sz w:val="28"/>
+          <w:szCs w:val="28"/>
+        </w:rPr>
+        <w:t xml:space="preserve"> </w:t>
+      </w:r>
+      <w:bookmarkStart w:id="0" w:name="_GoBack"/>
+      <w:bookmarkEnd w:id="0"/>
+      <w:r>
+        <w:rPr>
+          <w:b/>
+          <w:sz w:val="28"/>
+          <w:szCs w:val="28"/>
+        </w:rPr>
+        <w:t>and</w:t>
       </w:r>
       <w:proofErr w:type="gramEnd"/>
       <w:r>
@@ -745,15 +768,7 @@
           <w:sz w:val="28"/>
           <w:szCs w:val="28"/>
         </w:rPr>
-        <w:t xml:space="preserve"> modify </w:t>
-      </w:r>
-      <w:r>
-        <w:rPr>
-          <w:b/>
-          <w:sz w:val="28"/>
-          <w:szCs w:val="28"/>
-        </w:rPr>
-        <w:t>and  republish</w:t>
+        <w:t xml:space="preserve"> republish</w:t>
       </w:r>
       <w:r>
         <w:rPr>

</xml_diff>

<commit_message>
Added demo video of version 1.1
</commit_message>
<xml_diff>
--- a/Documentation/v 1.1/RssFeedReader Demo.docx
+++ b/Documentation/v 1.1/RssFeedReader Demo.docx
@@ -62,14 +62,8 @@
         </w:rPr>
         <w:t xml:space="preserve"> Version 1.1</w:t>
       </w:r>
-    </w:p>
-    <w:p>
-      <w:pPr>
-        <w:rPr>
-          <w:sz w:val="28"/>
-          <w:szCs w:val="28"/>
-        </w:rPr>
-      </w:pPr>
+      <w:bookmarkStart w:id="0" w:name="_GoBack"/>
+      <w:bookmarkEnd w:id="0"/>
     </w:p>
     <w:p>
       <w:pPr>
@@ -751,8 +745,6 @@
         </w:rPr>
         <w:t xml:space="preserve"> </w:t>
       </w:r>
-      <w:bookmarkStart w:id="0" w:name="_GoBack"/>
-      <w:bookmarkEnd w:id="0"/>
       <w:r>
         <w:rPr>
           <w:b/>

</xml_diff>